<commit_message>
Prepared drafts of journal posts and discussion board posts
</commit_message>
<xml_diff>
--- a/Assignments/POLS6310_2019_Spring_DiscussionBoardPosts_Townes_v00.docx
+++ b/Assignments/POLS6310_2019_Spring_DiscussionBoardPosts_Townes_v00.docx
@@ -19,7 +19,7 @@
         <w:rPr>
           <w:u w:val="single"/>
         </w:rPr>
-        <w:t xml:space="preserve"> Post 01</w:t>
+        <w:t xml:space="preserve"> Post for class on January 28, 2019</w:t>
       </w:r>
     </w:p>
     <w:p>
@@ -35,8 +35,139 @@
       <w:r>
         <w:t>Considering Stone’s discussion, which of the two dominant paradigms (Market v. Polis or RAM v. Politics or System 1 v. System 2 thinking – where the first item in the pair represents the dominance of rational thought and the second the dominance of reflexive, subconscious, non-fact driven thought) best captures the policy process as it applies to your policy domain and specific policy.  Why? (2 short paragraphs)</w:t>
       </w:r>
-      <w:bookmarkStart w:id="0" w:name="_GoBack"/>
-      <w:bookmarkEnd w:id="0"/>
+    </w:p>
+    <w:p>
+      <w:pPr>
+        <w:pStyle w:val="ListParagraph"/>
+        <w:spacing w:after="120"/>
+        <w:ind w:firstLine="720"/>
+      </w:pPr>
+      <w:r>
+        <w:t xml:space="preserve">I believe the Rational Actor Model (RAM) v. Politics paradigm best captures the policy process as it applies to the policy domain of technology transfer policy and the specific policy of funding Small Business Innovation Research (SBIR) projects. </w:t>
+      </w:r>
+      <w:r>
+        <w:t xml:space="preserve"> </w:t>
+      </w:r>
+      <w:r>
+        <w:t xml:space="preserve"> </w:t>
+      </w:r>
+      <w:r>
+        <w:t xml:space="preserve">Public Law 97-219 </w:t>
+      </w:r>
+      <w:r>
+        <w:t>(</w:t>
+      </w:r>
+      <w:r>
+        <w:t>Small Business Innovation Act of 1982</w:t>
+      </w:r>
+      <w:r>
+        <w:t xml:space="preserve">) created the SBIR program.  The legislation was the result of the passage of </w:t>
+      </w:r>
+      <w:r>
+        <w:t xml:space="preserve">H.R.4326 </w:t>
+      </w:r>
+      <w:r>
+        <w:t>(</w:t>
+      </w:r>
+      <w:r>
+        <w:t>Small Business Innovation Development Act of 1982</w:t>
+      </w:r>
+      <w:r>
+        <w:t>)</w:t>
+      </w:r>
+      <w:r>
+        <w:t xml:space="preserve"> </w:t>
+      </w:r>
+      <w:r>
+        <w:t>by the House of Representatives and</w:t>
+      </w:r>
+      <w:r>
+        <w:t xml:space="preserve"> </w:t>
+      </w:r>
+      <w:r>
+        <w:t xml:space="preserve">S.881 </w:t>
+      </w:r>
+      <w:r>
+        <w:t>(</w:t>
+      </w:r>
+      <w:r>
+        <w:t>Small Business Innovation Development Act of 1982</w:t>
+      </w:r>
+      <w:r>
+        <w:t>) by the Senate during the</w:t>
+      </w:r>
+      <w:r>
+        <w:t xml:space="preserve"> 97th Congress (1981-1982)</w:t>
+      </w:r>
+      <w:r>
+        <w:t xml:space="preserve">.  </w:t>
+      </w:r>
+      <w:r>
+        <w:t xml:space="preserve">One of its four stated objectives is </w:t>
+      </w:r>
+      <w:r>
+        <w:t>to increase</w:t>
+      </w:r>
+      <w:r>
+        <w:t xml:space="preserve"> the transfer of</w:t>
+      </w:r>
+      <w:r>
+        <w:t xml:space="preserve"> innovations derived from Federal research and development</w:t>
+      </w:r>
+      <w:r>
+        <w:t xml:space="preserve"> to the private sector.  The program </w:t>
+      </w:r>
+      <w:r>
+        <w:t xml:space="preserve">was most recently </w:t>
+      </w:r>
+      <w:r>
+        <w:t>reauthorized through FY2017 by the Public Law 112-81 (2012 Defense Authorization Act)</w:t>
+      </w:r>
+      <w:r>
+        <w:t xml:space="preserve">.  There have been several attempts to amend the law, the most recent being </w:t>
+      </w:r>
+      <w:r>
+        <w:t xml:space="preserve">H.R.447 </w:t>
+      </w:r>
+      <w:r>
+        <w:t>(</w:t>
+      </w:r>
+      <w:r>
+        <w:t>SBIR Enhancement Act of 2011</w:t>
+      </w:r>
+      <w:r>
+        <w:t>) introduced in the House during the</w:t>
+      </w:r>
+      <w:r>
+        <w:t xml:space="preserve"> 112th Congress (2011-2012)</w:t>
+      </w:r>
+      <w:r>
+        <w:t>.</w:t>
+      </w:r>
+    </w:p>
+    <w:p>
+      <w:pPr>
+        <w:pStyle w:val="ListParagraph"/>
+        <w:spacing w:after="120"/>
+        <w:ind w:firstLine="720"/>
+      </w:pPr>
+      <w:r>
+        <w:t xml:space="preserve">The conflict and debate about this specific policy seems to be centered </w:t>
+      </w:r>
+      <w:proofErr w:type="gramStart"/>
+      <w:r>
+        <w:t>around</w:t>
+      </w:r>
+      <w:proofErr w:type="gramEnd"/>
+      <w:r>
+        <w:t xml:space="preserve"> discussions of the public interest and driven by interpretations of the data, facts, and information presented by various interested parties.  Moreover, there does not seem to be any overriding metaphor or analogy that is being used to frame the debate, which would be indicative of efforts to employ System 1 thinking.</w:t>
+      </w:r>
+    </w:p>
+    <w:p>
+      <w:pPr>
+        <w:pStyle w:val="ListParagraph"/>
+        <w:spacing w:after="120"/>
+      </w:pPr>
     </w:p>
     <w:p>
       <w:pPr>
@@ -51,6 +182,18 @@
       <w:r>
         <w:t>In two or three succinct sentences, comment on two of your colleagues’ discussion board entries that you find intriguing, disagree with, or can expand upon.</w:t>
       </w:r>
+    </w:p>
+    <w:p>
+      <w:pPr>
+        <w:pStyle w:val="ListParagraph"/>
+        <w:spacing w:after="120"/>
+        <w:contextualSpacing w:val="0"/>
+      </w:pPr>
+      <w:r>
+        <w:t>TBD</w:t>
+      </w:r>
+      <w:bookmarkStart w:id="0" w:name="_GoBack"/>
+      <w:bookmarkEnd w:id="0"/>
     </w:p>
     <w:sectPr>
       <w:headerReference w:type="default" r:id="rId8"/>

</xml_diff>

<commit_message>
Posts to journal and discussion board
</commit_message>
<xml_diff>
--- a/Assignments/POLS6310_2019_Spring_DiscussionBoardPosts_Townes_v00.docx
+++ b/Assignments/POLS6310_2019_Spring_DiscussionBoardPosts_Townes_v00.docx
@@ -111,7 +111,12 @@
         <w:t xml:space="preserve">.  There have been several attempts to amend the law, the most recent being </w:t>
       </w:r>
       <w:r>
-        <w:t xml:space="preserve">H.R.447 </w:t>
+        <w:t>H.R.4</w:t>
+      </w:r>
+      <w:bookmarkStart w:id="0" w:name="_GoBack"/>
+      <w:bookmarkEnd w:id="0"/>
+      <w:r>
+        <w:t xml:space="preserve">47 </w:t>
       </w:r>
       <w:r>
         <w:t>(</w:t>
@@ -299,17 +304,6 @@
         <w:spacing w:after="120"/>
         <w:ind w:left="0"/>
         <w:contextualSpacing w:val="0"/>
-        <w:rPr>
-          <w:u w:val="single"/>
-        </w:rPr>
-      </w:pPr>
-    </w:p>
-    <w:p>
-      <w:pPr>
-        <w:pStyle w:val="ListParagraph"/>
-        <w:spacing w:after="120"/>
-        <w:ind w:left="0"/>
-        <w:contextualSpacing w:val="0"/>
       </w:pPr>
       <w:r>
         <w:rPr>
@@ -332,19 +326,63 @@
         <w:contextualSpacing w:val="0"/>
       </w:pPr>
       <w:r>
-        <w:t>A paragraph describing t</w:t>
-      </w:r>
-      <w:r>
-        <w:t>he Morality Tales various stake</w:t>
-      </w:r>
-      <w:r>
-        <w:t xml:space="preserve">holders appeal to in advancing their case for or against Fire Department reforms. </w:t>
+        <w:t>A paragraph describing the Morality Tales various stakeholders appeal to in advancing their case for or against Fire Department reforms.  What is (are) the Morality tale(s) informing your policy?</w:t>
+      </w:r>
+    </w:p>
+    <w:p>
+      <w:pPr>
+        <w:pStyle w:val="ListParagraph"/>
+        <w:spacing w:after="120"/>
+        <w:contextualSpacing w:val="0"/>
+      </w:pPr>
+      <w:r>
+        <w:t>In</w:t>
+      </w:r>
+      <w:r>
+        <w:t xml:space="preserve"> reading The Fires, to me it didn’t appear that the stakeholders were making strong appeals to any particular morality tale in advancing their case regarding fire department reforms.  Lindsay’s framing of policy issues in general seemed to appeal to the Rot at the Top morality tale.  In his bid to reform the bureaucracy, Lindsay essential</w:t>
+      </w:r>
+      <w:r>
+        <w:t>ly</w:t>
+      </w:r>
+      <w:r>
+        <w:t xml:space="preserve"> argues that the government is the problem because it is insensitive to its failings, arrogant in its power, and contemptuous of challenge.  One might argue that O’Hagan’s efforts to institute policy reforms in the fire department tepidly appealed to the Benevolent Community morality tale in an effort to save lives.  </w:t>
+      </w:r>
+    </w:p>
+    <w:p>
+      <w:pPr>
+        <w:pStyle w:val="ListParagraph"/>
+        <w:spacing w:after="120"/>
+        <w:contextualSpacing w:val="0"/>
+      </w:pPr>
+      <w:r>
+        <w:t xml:space="preserve">With regard to </w:t>
+      </w:r>
+      <w:r>
+        <w:t xml:space="preserve">the policy domain of technology transfer policy and the specific policy of </w:t>
+      </w:r>
+      <w:r>
+        <w:t>setting aside funding for small businesses to participate in federal research and development (R&amp;D) projects</w:t>
       </w:r>
       <w:r>
         <w:t xml:space="preserve"> </w:t>
       </w:r>
       <w:r>
-        <w:t>What is (are) the Morality tale(s) informing your policy?</w:t>
+        <w:t xml:space="preserve">through the </w:t>
+      </w:r>
+      <w:r>
+        <w:t xml:space="preserve">Small Business Innovation Research (SBIR) </w:t>
+      </w:r>
+      <w:r>
+        <w:t xml:space="preserve">program, </w:t>
+      </w:r>
+      <w:r>
+        <w:t>there are hints that</w:t>
+      </w:r>
+      <w:r>
+        <w:t xml:space="preserve"> some</w:t>
+      </w:r>
+      <w:r>
+        <w:t xml:space="preserve"> stakeholders are appealing to the Rot at the Top morality tale.  Advocates of the program seem to frame the issue as the system being subverted in such a way that small business don’t get a fair chance to compete for government contracts and that the playing field is somehow titled to the advantage of large businesses.  Opponents seem to be appealing to the Triumphant Individual morality tale by framing the issue as any business being able to successfully compete for government contracts without set-asides and special considerations if they’re worthy. </w:t>
       </w:r>
     </w:p>
     <w:p>
@@ -360,8 +398,121 @@
       <w:r>
         <w:t xml:space="preserve">In two or three succinct sentences, comment on two of your colleagues’ discussion board entries that you find intriguing, disagree with, or can expand upon. </w:t>
       </w:r>
-      <w:bookmarkStart w:id="0" w:name="_GoBack"/>
-      <w:bookmarkEnd w:id="0"/>
+    </w:p>
+    <w:p>
+      <w:pPr>
+        <w:pStyle w:val="ListParagraph"/>
+        <w:spacing w:after="120"/>
+        <w:ind w:left="360"/>
+        <w:contextualSpacing w:val="0"/>
+      </w:pPr>
+      <w:r>
+        <w:t xml:space="preserve">Comments on post by Tiffany </w:t>
+      </w:r>
+      <w:proofErr w:type="spellStart"/>
+      <w:r>
+        <w:t>Rosenweig</w:t>
+      </w:r>
+      <w:proofErr w:type="spellEnd"/>
+      <w:r>
+        <w:t xml:space="preserve"> regarding morality tales in education policy:</w:t>
+      </w:r>
+    </w:p>
+    <w:p>
+      <w:pPr>
+        <w:pStyle w:val="ListParagraph"/>
+        <w:spacing w:after="120"/>
+        <w:contextualSpacing w:val="0"/>
+      </w:pPr>
+      <w:r>
+        <w:t xml:space="preserve">Does the framing of the issues and </w:t>
+      </w:r>
+      <w:r>
+        <w:t xml:space="preserve">the particular </w:t>
+      </w:r>
+      <w:r>
+        <w:t>morality tales to which stakeholders appeal varying depending on whether the focus is K-12 or post-secondary education</w:t>
+      </w:r>
+      <w:r>
+        <w:t xml:space="preserve"> or by various segments of the community</w:t>
+      </w:r>
+      <w:r>
+        <w:t xml:space="preserve">?  </w:t>
+      </w:r>
+      <w:r>
+        <w:t>To me it seems that</w:t>
+      </w:r>
+      <w:r>
+        <w:t xml:space="preserve"> some advocates of comprehensive reform of education policy</w:t>
+      </w:r>
+      <w:r>
+        <w:t>, particularly in the African-American community,</w:t>
+      </w:r>
+      <w:r>
+        <w:t xml:space="preserve"> are also appealing to a Rot at the Top morality tale.  At times it seems that they are arguing that indifference or subversion of the system is preventing the playing field from being leveled and </w:t>
+      </w:r>
+      <w:r>
+        <w:t>impeding</w:t>
+      </w:r>
+      <w:r>
+        <w:t xml:space="preserve"> the implementation of changes that would benefit particular segments of society (e.g., the urban poor which is sometimes a euphemism for “poor Blacks”).</w:t>
+      </w:r>
+    </w:p>
+    <w:p>
+      <w:pPr>
+        <w:pStyle w:val="ListParagraph"/>
+        <w:spacing w:after="120"/>
+        <w:ind w:left="360"/>
+        <w:contextualSpacing w:val="0"/>
+      </w:pPr>
+      <w:r>
+        <w:t>Comments on post by Erica Sanders regarding morality tales in mental health policy:</w:t>
+      </w:r>
+    </w:p>
+    <w:p>
+      <w:pPr>
+        <w:pStyle w:val="ListParagraph"/>
+        <w:spacing w:after="120"/>
+        <w:contextualSpacing w:val="0"/>
+      </w:pPr>
+      <w:r>
+        <w:t xml:space="preserve">It sounds like opponents of providing mental health assistance and resources to various segments of the community are appealing to the Benevolent Community morality tale.  </w:t>
+      </w:r>
+      <w:r>
+        <w:t>It seems that they are e</w:t>
+      </w:r>
+      <w:r>
+        <w:t>ssentially</w:t>
+      </w:r>
+      <w:r>
+        <w:t xml:space="preserve"> </w:t>
+      </w:r>
+      <w:r>
+        <w:t xml:space="preserve">saying that we should only </w:t>
+      </w:r>
+      <w:r>
+        <w:t>expend resources for treating</w:t>
+      </w:r>
+      <w:r>
+        <w:t xml:space="preserve"> mental </w:t>
+      </w:r>
+      <w:r>
+        <w:t xml:space="preserve">illness on those who </w:t>
+      </w:r>
+      <w:proofErr w:type="gramStart"/>
+      <w:r>
+        <w:t xml:space="preserve">are </w:t>
+      </w:r>
+      <w:r>
+        <w:t>deserving</w:t>
+      </w:r>
+      <w:proofErr w:type="gramEnd"/>
+      <w:r>
+        <w:t xml:space="preserve"> but alcoholics and </w:t>
+      </w:r>
+      <w:r>
+        <w:t>drug addicts not deserving.</w:t>
+      </w:r>
     </w:p>
     <w:sectPr>
       <w:headerReference w:type="default" r:id="rId8"/>
@@ -455,7 +606,7 @@
         <w:b/>
         <w:noProof/>
       </w:rPr>
-      <w:t>2</w:t>
+      <w:t>1</w:t>
     </w:r>
     <w:r>
       <w:rPr>

</xml_diff>

<commit_message>
Assignments for class on February 11, 2019
</commit_message>
<xml_diff>
--- a/Assignments/POLS6310_2019_Spring_DiscussionBoardPosts_Townes_v00.docx
+++ b/Assignments/POLS6310_2019_Spring_DiscussionBoardPosts_Townes_v00.docx
@@ -31,8 +31,14 @@
         </w:numPr>
         <w:spacing w:after="120"/>
         <w:contextualSpacing w:val="0"/>
-      </w:pPr>
-      <w:r>
+        <w:rPr>
+          <w:b/>
+        </w:rPr>
+      </w:pPr>
+      <w:r>
+        <w:rPr>
+          <w:b/>
+        </w:rPr>
         <w:t>Considering Stone’s discussion, which of the two dominant paradigms (Market v. Polis or RAM v. Politics or System 1 v. System 2 thinking – where the first item in the pair represents the dominance of rational thought and the second the dominance of reflexive, subconscious, non-fact driven thought) best captures the policy process as it applies to your policy domain and specific policy.  Why? (2 short paragraphs)</w:t>
       </w:r>
     </w:p>
@@ -111,12 +117,7 @@
         <w:t xml:space="preserve">.  There have been several attempts to amend the law, the most recent being </w:t>
       </w:r>
       <w:r>
-        <w:t>H.R.4</w:t>
-      </w:r>
-      <w:bookmarkStart w:id="0" w:name="_GoBack"/>
-      <w:bookmarkEnd w:id="0"/>
-      <w:r>
-        <w:t xml:space="preserve">47 </w:t>
+        <w:t xml:space="preserve">H.R.447 </w:t>
       </w:r>
       <w:r>
         <w:t>(</w:t>
@@ -174,8 +175,14 @@
         </w:numPr>
         <w:spacing w:after="120"/>
         <w:contextualSpacing w:val="0"/>
-      </w:pPr>
-      <w:r>
+        <w:rPr>
+          <w:b/>
+        </w:rPr>
+      </w:pPr>
+      <w:r>
+        <w:rPr>
+          <w:b/>
+        </w:rPr>
         <w:t>In two or three succinct sentences, comment on two of your colleagues’ discussion board entries that you find intriguing, disagree with, or can expand upon.</w:t>
       </w:r>
     </w:p>
@@ -324,8 +331,14 @@
         </w:numPr>
         <w:spacing w:after="120"/>
         <w:contextualSpacing w:val="0"/>
-      </w:pPr>
-      <w:r>
+        <w:rPr>
+          <w:b/>
+        </w:rPr>
+      </w:pPr>
+      <w:r>
+        <w:rPr>
+          <w:b/>
+        </w:rPr>
         <w:t>A paragraph describing the Morality Tales various stakeholders appeal to in advancing their case for or against Fire Department reforms.  What is (are) the Morality tale(s) informing your policy?</w:t>
       </w:r>
     </w:p>
@@ -394,8 +407,14 @@
         </w:numPr>
         <w:spacing w:after="120"/>
         <w:contextualSpacing w:val="0"/>
-      </w:pPr>
-      <w:r>
+        <w:rPr>
+          <w:b/>
+        </w:rPr>
+      </w:pPr>
+      <w:r>
+        <w:rPr>
+          <w:b/>
+        </w:rPr>
         <w:t xml:space="preserve">In two or three succinct sentences, comment on two of your colleagues’ discussion board entries that you find intriguing, disagree with, or can expand upon. </w:t>
       </w:r>
     </w:p>
@@ -512,6 +531,84 @@
       </w:r>
       <w:r>
         <w:t>drug addicts not deserving.</w:t>
+      </w:r>
+    </w:p>
+    <w:p>
+      <w:pPr>
+        <w:spacing w:after="120"/>
+        <w:rPr>
+          <w:u w:val="single"/>
+        </w:rPr>
+      </w:pPr>
+      <w:r>
+        <w:rPr>
+          <w:u w:val="single"/>
+        </w:rPr>
+        <w:lastRenderedPageBreak/>
+        <w:t>Discussion Board Post for class on February 11, 2019</w:t>
+      </w:r>
+    </w:p>
+    <w:p>
+      <w:pPr>
+        <w:spacing w:after="120"/>
+        <w:rPr>
+          <w:b/>
+        </w:rPr>
+      </w:pPr>
+      <w:r>
+        <w:rPr>
+          <w:b/>
+        </w:rPr>
+        <w:t>Examples of administrative evil that may lurk in your policy area/policy focus</w:t>
+      </w:r>
+    </w:p>
+    <w:p>
+      <w:pPr>
+        <w:spacing w:after="120"/>
+      </w:pPr>
+      <w:r>
+        <w:t xml:space="preserve">Examples of administrative evil that may </w:t>
+      </w:r>
+      <w:r>
+        <w:t>be present</w:t>
+      </w:r>
+      <w:r>
+        <w:t xml:space="preserve"> in the technology transfer policy domain and </w:t>
+      </w:r>
+      <w:r>
+        <w:t>the specific policy of setting aside funding for small businesses to participate in federal research and development (R&amp;D) projects through the Small Business Inn</w:t>
+      </w:r>
+      <w:r>
+        <w:t>ovation Research (SBIR) program include the following:</w:t>
+      </w:r>
+      <w:bookmarkStart w:id="0" w:name="_GoBack"/>
+      <w:bookmarkEnd w:id="0"/>
+    </w:p>
+    <w:p>
+      <w:pPr>
+        <w:spacing w:after="120"/>
+      </w:pPr>
+    </w:p>
+    <w:p>
+      <w:pPr>
+        <w:spacing w:after="120"/>
+        <w:rPr>
+          <w:b/>
+        </w:rPr>
+      </w:pPr>
+      <w:r>
+        <w:rPr>
+          <w:b/>
+        </w:rPr>
+        <w:t>In two or three succinct sentences, comment on two of your colleagues’ discussion board entries that you find intriguing, disagree with, or can expand upon.</w:t>
+      </w:r>
+    </w:p>
+    <w:p>
+      <w:pPr>
+        <w:spacing w:after="120"/>
+      </w:pPr>
+      <w:r>
+        <w:t>TBD</w:t>
       </w:r>
     </w:p>
     <w:sectPr>
@@ -606,7 +703,7 @@
         <w:b/>
         <w:noProof/>
       </w:rPr>
-      <w:t>1</w:t>
+      <w:t>3</w:t>
     </w:r>
     <w:r>
       <w:rPr>
@@ -640,7 +737,7 @@
         <w:b/>
         <w:noProof/>
       </w:rPr>
-      <w:t>2</w:t>
+      <w:t>3</w:t>
     </w:r>
     <w:r>
       <w:rPr>

</xml_diff>

<commit_message>
Journal post and dicussion board post assignments
</commit_message>
<xml_diff>
--- a/Assignments/POLS6310_2019_Spring_DiscussionBoardPosts_Townes_v00.docx
+++ b/Assignments/POLS6310_2019_Spring_DiscussionBoardPosts_Townes_v00.docx
@@ -581,8 +581,66 @@
       <w:r>
         <w:t>ovation Research (SBIR) program include the following:</w:t>
       </w:r>
+    </w:p>
+    <w:p>
+      <w:pPr>
+        <w:pStyle w:val="ListParagraph"/>
+        <w:numPr>
+          <w:ilvl w:val="0"/>
+          <w:numId w:val="3"/>
+        </w:numPr>
+        <w:spacing w:after="120"/>
+        <w:contextualSpacing w:val="0"/>
+      </w:pPr>
+      <w:r>
+        <w:t>The policy of considering an applicant’s previous number of</w:t>
+      </w:r>
+      <w:r>
+        <w:t xml:space="preserve"> SBIR</w:t>
+      </w:r>
+      <w:r>
+        <w:t xml:space="preserve"> program awards or applications when deciding whether or not to grant an award for a new </w:t>
+      </w:r>
+      <w:r>
+        <w:t xml:space="preserve">SBIR </w:t>
+      </w:r>
+      <w:r>
+        <w:t>application is apparently intended to promote access to the program but may actually be resulting in the federal government missing opportunities to benefit from useful</w:t>
+      </w:r>
+      <w:r>
+        <w:t>, valuable</w:t>
+      </w:r>
+      <w:r>
+        <w:t xml:space="preserve"> technological solutions.</w:t>
+      </w:r>
       <w:bookmarkStart w:id="0" w:name="_GoBack"/>
       <w:bookmarkEnd w:id="0"/>
+    </w:p>
+    <w:p>
+      <w:pPr>
+        <w:pStyle w:val="ListParagraph"/>
+        <w:numPr>
+          <w:ilvl w:val="0"/>
+          <w:numId w:val="3"/>
+        </w:numPr>
+        <w:spacing w:after="120"/>
+        <w:contextualSpacing w:val="0"/>
+      </w:pPr>
+      <w:r>
+        <w:t>Application and selection procedures</w:t>
+      </w:r>
+      <w:r>
+        <w:t xml:space="preserve"> for awarding SBIR grants</w:t>
+      </w:r>
+      <w:r>
+        <w:t xml:space="preserve"> int</w:t>
+      </w:r>
+      <w:r>
+        <w:t xml:space="preserve">ended to ensure fairness in the </w:t>
+      </w:r>
+      <w:r>
+        <w:t>grant award process may actually be contributing to the lack of participation from various racial and ethnic groups.</w:t>
+      </w:r>
     </w:p>
     <w:p>
       <w:pPr>
@@ -838,6 +896,119 @@
     </w:lvl>
   </w:abstractNum>
   <w:abstractNum w:abstractNumId="1">
+    <w:nsid w:val="31DB52AE"/>
+    <w:multiLevelType w:val="hybridMultilevel"/>
+    <w:tmpl w:val="4A063108"/>
+    <w:lvl w:ilvl="0" w:tplc="04090001">
+      <w:start w:val="1"/>
+      <w:numFmt w:val="bullet"/>
+      <w:lvlText w:val=""/>
+      <w:lvlJc w:val="left"/>
+      <w:pPr>
+        <w:ind w:left="720" w:hanging="360"/>
+      </w:pPr>
+      <w:rPr>
+        <w:rFonts w:ascii="Symbol" w:hAnsi="Symbol" w:hint="default"/>
+      </w:rPr>
+    </w:lvl>
+    <w:lvl w:ilvl="1" w:tplc="04090003" w:tentative="1">
+      <w:start w:val="1"/>
+      <w:numFmt w:val="bullet"/>
+      <w:lvlText w:val="o"/>
+      <w:lvlJc w:val="left"/>
+      <w:pPr>
+        <w:ind w:left="1440" w:hanging="360"/>
+      </w:pPr>
+      <w:rPr>
+        <w:rFonts w:ascii="Courier New" w:hAnsi="Courier New" w:cs="Courier New" w:hint="default"/>
+      </w:rPr>
+    </w:lvl>
+    <w:lvl w:ilvl="2" w:tplc="04090005" w:tentative="1">
+      <w:start w:val="1"/>
+      <w:numFmt w:val="bullet"/>
+      <w:lvlText w:val=""/>
+      <w:lvlJc w:val="left"/>
+      <w:pPr>
+        <w:ind w:left="2160" w:hanging="360"/>
+      </w:pPr>
+      <w:rPr>
+        <w:rFonts w:ascii="Wingdings" w:hAnsi="Wingdings" w:hint="default"/>
+      </w:rPr>
+    </w:lvl>
+    <w:lvl w:ilvl="3" w:tplc="04090001" w:tentative="1">
+      <w:start w:val="1"/>
+      <w:numFmt w:val="bullet"/>
+      <w:lvlText w:val=""/>
+      <w:lvlJc w:val="left"/>
+      <w:pPr>
+        <w:ind w:left="2880" w:hanging="360"/>
+      </w:pPr>
+      <w:rPr>
+        <w:rFonts w:ascii="Symbol" w:hAnsi="Symbol" w:hint="default"/>
+      </w:rPr>
+    </w:lvl>
+    <w:lvl w:ilvl="4" w:tplc="04090003" w:tentative="1">
+      <w:start w:val="1"/>
+      <w:numFmt w:val="bullet"/>
+      <w:lvlText w:val="o"/>
+      <w:lvlJc w:val="left"/>
+      <w:pPr>
+        <w:ind w:left="3600" w:hanging="360"/>
+      </w:pPr>
+      <w:rPr>
+        <w:rFonts w:ascii="Courier New" w:hAnsi="Courier New" w:cs="Courier New" w:hint="default"/>
+      </w:rPr>
+    </w:lvl>
+    <w:lvl w:ilvl="5" w:tplc="04090005" w:tentative="1">
+      <w:start w:val="1"/>
+      <w:numFmt w:val="bullet"/>
+      <w:lvlText w:val=""/>
+      <w:lvlJc w:val="left"/>
+      <w:pPr>
+        <w:ind w:left="4320" w:hanging="360"/>
+      </w:pPr>
+      <w:rPr>
+        <w:rFonts w:ascii="Wingdings" w:hAnsi="Wingdings" w:hint="default"/>
+      </w:rPr>
+    </w:lvl>
+    <w:lvl w:ilvl="6" w:tplc="04090001" w:tentative="1">
+      <w:start w:val="1"/>
+      <w:numFmt w:val="bullet"/>
+      <w:lvlText w:val=""/>
+      <w:lvlJc w:val="left"/>
+      <w:pPr>
+        <w:ind w:left="5040" w:hanging="360"/>
+      </w:pPr>
+      <w:rPr>
+        <w:rFonts w:ascii="Symbol" w:hAnsi="Symbol" w:hint="default"/>
+      </w:rPr>
+    </w:lvl>
+    <w:lvl w:ilvl="7" w:tplc="04090003" w:tentative="1">
+      <w:start w:val="1"/>
+      <w:numFmt w:val="bullet"/>
+      <w:lvlText w:val="o"/>
+      <w:lvlJc w:val="left"/>
+      <w:pPr>
+        <w:ind w:left="5760" w:hanging="360"/>
+      </w:pPr>
+      <w:rPr>
+        <w:rFonts w:ascii="Courier New" w:hAnsi="Courier New" w:cs="Courier New" w:hint="default"/>
+      </w:rPr>
+    </w:lvl>
+    <w:lvl w:ilvl="8" w:tplc="04090005" w:tentative="1">
+      <w:start w:val="1"/>
+      <w:numFmt w:val="bullet"/>
+      <w:lvlText w:val=""/>
+      <w:lvlJc w:val="left"/>
+      <w:pPr>
+        <w:ind w:left="6480" w:hanging="360"/>
+      </w:pPr>
+      <w:rPr>
+        <w:rFonts w:ascii="Wingdings" w:hAnsi="Wingdings" w:hint="default"/>
+      </w:rPr>
+    </w:lvl>
+  </w:abstractNum>
+  <w:abstractNum w:abstractNumId="2">
     <w:nsid w:val="7962695C"/>
     <w:multiLevelType w:val="hybridMultilevel"/>
     <w:tmpl w:val="F5CA068A"/>
@@ -924,10 +1095,13 @@
     </w:lvl>
   </w:abstractNum>
   <w:num w:numId="1">
-    <w:abstractNumId w:val="1"/>
+    <w:abstractNumId w:val="2"/>
   </w:num>
   <w:num w:numId="2">
     <w:abstractNumId w:val="0"/>
+  </w:num>
+  <w:num w:numId="3">
+    <w:abstractNumId w:val="1"/>
   </w:num>
 </w:numbering>
 </file>

</xml_diff>

<commit_message>
Completed discussion board posts
</commit_message>
<xml_diff>
--- a/Assignments/POLS6310_2019_Spring_DiscussionBoardPosts_Townes_v00.docx
+++ b/Assignments/POLS6310_2019_Spring_DiscussionBoardPosts_Townes_v00.docx
@@ -613,8 +613,6 @@
       <w:r>
         <w:t xml:space="preserve"> technological solutions.</w:t>
       </w:r>
-      <w:bookmarkStart w:id="0" w:name="_GoBack"/>
-      <w:bookmarkEnd w:id="0"/>
     </w:p>
     <w:p>
       <w:pPr>
@@ -666,8 +664,59 @@
         <w:spacing w:after="120"/>
       </w:pPr>
       <w:r>
-        <w:t>TBD</w:t>
-      </w:r>
+        <w:t>Comments on post about administrative evil in prisoner reentry</w:t>
+      </w:r>
+      <w:r>
+        <w:t xml:space="preserve"> </w:t>
+      </w:r>
+      <w:r>
+        <w:t xml:space="preserve">by </w:t>
+      </w:r>
+      <w:r>
+        <w:t>Marilyn Richardson</w:t>
+      </w:r>
+      <w:r>
+        <w:t>:</w:t>
+      </w:r>
+    </w:p>
+    <w:p>
+      <w:pPr>
+        <w:spacing w:after="120"/>
+      </w:pPr>
+      <w:r>
+        <w:t>As a whole, it seems as though the criminal justice system that is intended to make society safer is actually making society less safe by pushing previous offenders back into criminal behavior to survive. ﻿﻿﻿Moreover, some policies such as revoking voting privileges for previous offenders may be intended to make society safer by creating a deterrent to criminal behavior are resulting in a more dysfunctional democracy overall and alienating large segments of society.</w:t>
+      </w:r>
+    </w:p>
+    <w:p>
+      <w:pPr>
+        <w:spacing w:after="120"/>
+      </w:pPr>
+    </w:p>
+    <w:p>
+      <w:pPr>
+        <w:spacing w:after="120"/>
+      </w:pPr>
+      <w:r>
+        <w:t>Comments on post about administrative evil in mental health care by Erica Sanders:</w:t>
+      </w:r>
+    </w:p>
+    <w:p>
+      <w:pPr>
+        <w:spacing w:after="120"/>
+      </w:pPr>
+      <w:r>
+        <w:t xml:space="preserve">Another possible example of administrative evil in mental health policy are laws intended to protect the freedom, self-agency, and privacy of individuals may be exacerbating mental health problems  by preventing individuals from getting the care they need.   Also, policies intended to provide health insurance </w:t>
+      </w:r>
+      <w:r>
+        <w:t>to those below the poverty level so they can obtain care, including mental health care, are actually resulting in those same individuals not being able to obtain any kind of care at all.</w:t>
+      </w:r>
+    </w:p>
+    <w:p>
+      <w:pPr>
+        <w:spacing w:after="120"/>
+      </w:pPr>
+      <w:bookmarkStart w:id="0" w:name="_GoBack"/>
+      <w:bookmarkEnd w:id="0"/>
     </w:p>
     <w:sectPr>
       <w:headerReference w:type="default" r:id="rId8"/>

</xml_diff>

<commit_message>
Prepared posts for journal and discussion board
</commit_message>
<xml_diff>
--- a/Assignments/POLS6310_2019_Spring_DiscussionBoardPosts_Townes_v00.docx
+++ b/Assignments/POLS6310_2019_Spring_DiscussionBoardPosts_Townes_v00.docx
@@ -670,13 +670,7 @@
         <w:t xml:space="preserve"> </w:t>
       </w:r>
       <w:r>
-        <w:t xml:space="preserve">by </w:t>
-      </w:r>
-      <w:r>
-        <w:t>Marilyn Richardson</w:t>
-      </w:r>
-      <w:r>
-        <w:t>:</w:t>
+        <w:t>by Marilyn Richardson:</w:t>
       </w:r>
     </w:p>
     <w:p>
@@ -709,6 +703,144 @@
       </w:r>
       <w:r>
         <w:t>to those below the poverty level so they can obtain care, including mental health care, are actually resulting in those same individuals not being able to obtain any kind of care at all.</w:t>
+      </w:r>
+    </w:p>
+    <w:p>
+      <w:r>
+        <w:br w:type="page"/>
+      </w:r>
+    </w:p>
+    <w:p>
+      <w:pPr>
+        <w:spacing w:after="120"/>
+        <w:rPr>
+          <w:u w:val="single"/>
+        </w:rPr>
+      </w:pPr>
+      <w:r>
+        <w:rPr>
+          <w:u w:val="single"/>
+        </w:rPr>
+        <w:lastRenderedPageBreak/>
+        <w:t>Discussion Boa</w:t>
+      </w:r>
+      <w:r>
+        <w:rPr>
+          <w:u w:val="single"/>
+        </w:rPr>
+        <w:t>rd Post for class on February 18</w:t>
+      </w:r>
+      <w:r>
+        <w:rPr>
+          <w:u w:val="single"/>
+        </w:rPr>
+        <w:t>, 2019</w:t>
+      </w:r>
+    </w:p>
+    <w:p>
+      <w:pPr>
+        <w:spacing w:after="120"/>
+        <w:rPr>
+          <w:b/>
+        </w:rPr>
+      </w:pPr>
+      <w:r>
+        <w:rPr>
+          <w:b/>
+        </w:rPr>
+        <w:t>Briefly describe the competing policy narratives that attempt to frame the policy debate in your area and suggest one reason why one narrative seems more compelling than the other/or are they equally compelling?</w:t>
+      </w:r>
+    </w:p>
+    <w:p>
+      <w:pPr>
+        <w:spacing w:after="120"/>
+      </w:pPr>
+      <w:r>
+        <w:t>In the debate regarding the Small Business Innovation Research (SBIR) program in the technology transfer policy domain, the primary policy narrative used by proponents to</w:t>
+      </w:r>
+      <w:r>
+        <w:t xml:space="preserve"> frame the debate seems to be</w:t>
+      </w:r>
+      <w:r>
+        <w:t xml:space="preserve"> centered on the</w:t>
+      </w:r>
+      <w:r>
+        <w:t xml:space="preserve"> idea of the</w:t>
+      </w:r>
+      <w:r>
+        <w:t xml:space="preserve"> resourceful and innovative small business on whom the Nation is highly dependent for continued global competitiveness but who doesn’t get a fair chance to compete for federal research and development funding because the system</w:t>
+      </w:r>
+      <w:r>
+        <w:t xml:space="preserve"> inherently </w:t>
+      </w:r>
+      <w:r>
+        <w:t>favors large businesses.  Self-interested contract officers with a given amount of federal dollars to distribute and monitor reduce their workload</w:t>
+      </w:r>
+      <w:r>
+        <w:t>s</w:t>
+      </w:r>
+      <w:r>
+        <w:t xml:space="preserve"> by awarding a small number of large awards that can only be handled by large business</w:t>
+      </w:r>
+      <w:r>
+        <w:t>es rather</w:t>
+      </w:r>
+      <w:r>
+        <w:t xml:space="preserve"> than a large number of smaller awards to small businesses.</w:t>
+      </w:r>
+      <w:r>
+        <w:t xml:space="preserve">  </w:t>
+      </w:r>
+    </w:p>
+    <w:p>
+      <w:pPr>
+        <w:spacing w:after="120"/>
+      </w:pPr>
+      <w:r>
+        <w:t xml:space="preserve">From what I can ascertain so far, the primary policy narrative of skeptics of the program to frame the debate is based on the idea that it’s unfair to have one set of rules for one group and another set of rules for another group.  </w:t>
+      </w:r>
+      <w:r>
+        <w:t>Moreover, t</w:t>
+      </w:r>
+      <w:r>
+        <w:t xml:space="preserve">aking away research and development dollars from large businesses and research institutions to provide funding to small businesses is simply unjust and Un-American. </w:t>
+      </w:r>
+    </w:p>
+    <w:p>
+      <w:pPr>
+        <w:spacing w:after="120"/>
+      </w:pPr>
+      <w:r>
+        <w:t>One reason t</w:t>
+      </w:r>
+      <w:r>
+        <w:t xml:space="preserve">he policy narrative of proponents of the programs may seem more compelling </w:t>
+      </w:r>
+      <w:r>
+        <w:t xml:space="preserve">is </w:t>
+      </w:r>
+      <w:r>
+        <w:t>because it aligns with popular beliefs about small businesses being more resourceful, efficient, and innovative than large businesses</w:t>
+      </w:r>
+      <w:r>
+        <w:t xml:space="preserve"> and general feelings that large businesses mistreat their employees and are undeserving of any inherent bias in the system that favors them over small businesses.</w:t>
+      </w:r>
+      <w:r>
+        <w:t xml:space="preserve"> </w:t>
+      </w:r>
+    </w:p>
+    <w:p>
+      <w:pPr>
+        <w:spacing w:after="120"/>
+        <w:rPr>
+          <w:b/>
+        </w:rPr>
+      </w:pPr>
+      <w:r>
+        <w:rPr>
+          <w:b/>
+        </w:rPr>
+        <w:t>In two or three succinct sentences, comment on two of your colleagues’ discussion board entries that you find intriguing, disagree with, or can expand upon.</w:t>
       </w:r>
     </w:p>
     <w:p>
@@ -810,7 +942,7 @@
         <w:b/>
         <w:noProof/>
       </w:rPr>
-      <w:t>3</w:t>
+      <w:t>4</w:t>
     </w:r>
     <w:r>
       <w:rPr>
@@ -844,7 +976,7 @@
         <w:b/>
         <w:noProof/>
       </w:rPr>
-      <w:t>3</w:t>
+      <w:t>4</w:t>
     </w:r>
     <w:r>
       <w:rPr>
@@ -1314,7 +1446,6 @@
   <w:style w:type="character" w:default="1" w:styleId="DefaultParagraphFont">
     <w:name w:val="Default Paragraph Font"/>
     <w:uiPriority w:val="1"/>
-    <w:semiHidden/>
     <w:unhideWhenUsed/>
   </w:style>
   <w:style w:type="table" w:default="1" w:styleId="TableNormal">
@@ -1553,7 +1684,6 @@
   <w:style w:type="character" w:default="1" w:styleId="DefaultParagraphFont">
     <w:name w:val="Default Paragraph Font"/>
     <w:uiPriority w:val="1"/>
-    <w:semiHidden/>
     <w:unhideWhenUsed/>
   </w:style>
   <w:style w:type="table" w:default="1" w:styleId="TableNormal">

</xml_diff>

<commit_message>
Prepared resonses to discussion board posts from classmates
</commit_message>
<xml_diff>
--- a/Assignments/POLS6310_2019_Spring_DiscussionBoardPosts_Townes_v00.docx
+++ b/Assignments/POLS6310_2019_Spring_DiscussionBoardPosts_Townes_v00.docx
@@ -847,8 +847,112 @@
       <w:pPr>
         <w:spacing w:after="120"/>
       </w:pPr>
+      <w:r>
+        <w:t xml:space="preserve">Response to post by Bernard </w:t>
+      </w:r>
+      <w:proofErr w:type="spellStart"/>
+      <w:r>
+        <w:t>Kindall</w:t>
+      </w:r>
+      <w:proofErr w:type="spellEnd"/>
+      <w:r>
+        <w:t xml:space="preserve"> about policy narratives in the health care domain:</w:t>
+      </w:r>
+    </w:p>
+    <w:p>
+      <w:pPr>
+        <w:spacing w:after="120"/>
+      </w:pPr>
+      <w:r>
+        <w:t>It seems that proponents of the ACA mandate frame the debate with a policy narrative that focuse</w:t>
+      </w:r>
+      <w:r>
+        <w:t>s</w:t>
+      </w:r>
+      <w:r>
+        <w:t xml:space="preserve"> on average, hard-working citizens not fortunate enough to be able to obtai</w:t>
+      </w:r>
+      <w:r>
+        <w:t>n health insurance through an</w:t>
+      </w:r>
+      <w:r>
+        <w:t xml:space="preserve"> employer or in the free-market because “greedy” insurance companies have corrupted the market by pursuing efficiency using competitive strategies that </w:t>
+      </w:r>
+      <w:r>
+        <w:t xml:space="preserve">favor large groups of individuals and </w:t>
+      </w:r>
+      <w:r>
+        <w:t xml:space="preserve">deny individuals with pre-existing conditions.  </w:t>
+      </w:r>
+      <w:r>
+        <w:t xml:space="preserve">They seem to define equity in terms of equal statistical chances but unequal slices.  </w:t>
+      </w:r>
+      <w:r>
+        <w:t>Opponents of the ACA mandate seem to frame the debate with a policy narrative that focuses on the birthright of the American citizen to choose whether or not they want health insurance. They</w:t>
+      </w:r>
+      <w:r>
+        <w:t xml:space="preserve"> seem to</w:t>
+      </w:r>
+      <w:r>
+        <w:t xml:space="preserve"> define equity as equal starting resources in a fair competition.  </w:t>
+      </w:r>
+      <w:r>
+        <w:t>Debate seems to be focuse</w:t>
+      </w:r>
+      <w:r>
+        <w:t>d</w:t>
+      </w:r>
+      <w:r>
+        <w:t xml:space="preserve"> on the method of distribution.</w:t>
+      </w:r>
+    </w:p>
+    <w:p>
+      <w:pPr>
+        <w:spacing w:after="120"/>
+      </w:pPr>
+    </w:p>
+    <w:p>
+      <w:pPr>
+        <w:spacing w:after="120"/>
+      </w:pPr>
+      <w:r>
+        <w:t xml:space="preserve">Response to post by </w:t>
+      </w:r>
+      <w:r>
+        <w:t>James Tillis</w:t>
+      </w:r>
+      <w:r>
+        <w:t xml:space="preserve"> about policy narratives </w:t>
+      </w:r>
+      <w:r>
+        <w:t>in the debate about urban agriculture zones</w:t>
+      </w:r>
+      <w:r>
+        <w:t>:</w:t>
+      </w:r>
+    </w:p>
+    <w:p>
+      <w:pPr>
+        <w:spacing w:after="120"/>
+      </w:pPr>
+      <w:r>
+        <w:t>What are the benefits that urban agricultural zones (UAZs) receive</w:t>
+      </w:r>
+      <w:r>
+        <w:t xml:space="preserve"> compared to non-UAZs and do those benefits come at the expense of some identified group?  Moreover, how are UAZs defined (i.e., how is membership determined)?</w:t>
+      </w:r>
+    </w:p>
+    <w:p>
+      <w:pPr>
+        <w:spacing w:after="120"/>
+      </w:pPr>
       <w:bookmarkStart w:id="0" w:name="_GoBack"/>
       <w:bookmarkEnd w:id="0"/>
+    </w:p>
+    <w:p>
+      <w:pPr>
+        <w:spacing w:after="120"/>
+      </w:pPr>
     </w:p>
     <w:sectPr>
       <w:headerReference w:type="default" r:id="rId8"/>
@@ -1446,6 +1550,7 @@
   <w:style w:type="character" w:default="1" w:styleId="DefaultParagraphFont">
     <w:name w:val="Default Paragraph Font"/>
     <w:uiPriority w:val="1"/>
+    <w:semiHidden/>
     <w:unhideWhenUsed/>
   </w:style>
   <w:style w:type="table" w:default="1" w:styleId="TableNormal">
@@ -1684,6 +1789,7 @@
   <w:style w:type="character" w:default="1" w:styleId="DefaultParagraphFont">
     <w:name w:val="Default Paragraph Font"/>
     <w:uiPriority w:val="1"/>
+    <w:semiHidden/>
     <w:unhideWhenUsed/>
   </w:style>
   <w:style w:type="table" w:default="1" w:styleId="TableNormal">

</xml_diff>

<commit_message>
Notes from lecture on February 18, 2019
</commit_message>
<xml_diff>
--- a/Assignments/POLS6310_2019_Spring_DiscussionBoardPosts_Townes_v00.docx
+++ b/Assignments/POLS6310_2019_Spring_DiscussionBoardPosts_Townes_v00.docx
@@ -797,157 +797,153 @@
         <w:spacing w:after="120"/>
       </w:pPr>
       <w:r>
-        <w:t xml:space="preserve">From what I can ascertain so far, the primary policy narrative of skeptics of the program to frame the debate is based on the idea that it’s unfair to have one set of rules for one group and another set of rules for another group.  </w:t>
-      </w:r>
-      <w:r>
-        <w:t>Moreover, t</w:t>
-      </w:r>
-      <w:r>
-        <w:t xml:space="preserve">aking away research and development dollars from large businesses and research institutions to provide funding to small businesses is simply unjust and Un-American. </w:t>
-      </w:r>
-    </w:p>
-    <w:p>
-      <w:pPr>
-        <w:spacing w:after="120"/>
-      </w:pPr>
-      <w:r>
-        <w:t>One reason t</w:t>
-      </w:r>
-      <w:r>
-        <w:t xml:space="preserve">he policy narrative of proponents of the programs may seem more compelling </w:t>
-      </w:r>
-      <w:r>
-        <w:t xml:space="preserve">is </w:t>
-      </w:r>
-      <w:r>
-        <w:t>because it aligns with popular beliefs about small businesses being more resourceful, efficient, and innovative than large businesses</w:t>
-      </w:r>
-      <w:r>
-        <w:t xml:space="preserve"> and general feelings that large businesses mistreat their employees and are undeserving of any inherent bias in the system that favors them over small businesses.</w:t>
-      </w:r>
-      <w:r>
-        <w:t xml:space="preserve"> </w:t>
-      </w:r>
-    </w:p>
-    <w:p>
-      <w:pPr>
-        <w:spacing w:after="120"/>
-        <w:rPr>
-          <w:b/>
-        </w:rPr>
-      </w:pPr>
-      <w:r>
-        <w:rPr>
-          <w:b/>
-        </w:rPr>
-        <w:t>In two or three succinct sentences, comment on two of your colleagues’ discussion board entries that you find intriguing, disagree with, or can expand upon.</w:t>
-      </w:r>
-    </w:p>
-    <w:p>
-      <w:pPr>
-        <w:spacing w:after="120"/>
-      </w:pPr>
-      <w:r>
-        <w:t xml:space="preserve">Response to post by Bernard </w:t>
-      </w:r>
-      <w:proofErr w:type="spellStart"/>
-      <w:r>
-        <w:t>Kindall</w:t>
-      </w:r>
-      <w:proofErr w:type="spellEnd"/>
-      <w:r>
-        <w:t xml:space="preserve"> about policy narratives in the health care domain:</w:t>
-      </w:r>
-    </w:p>
-    <w:p>
-      <w:pPr>
-        <w:spacing w:after="120"/>
-      </w:pPr>
-      <w:r>
-        <w:t>It seems that proponents of the ACA mandate frame the debate with a policy narrative that focuse</w:t>
-      </w:r>
-      <w:r>
-        <w:t>s</w:t>
-      </w:r>
-      <w:r>
-        <w:t xml:space="preserve"> on average, hard-working citizens not fortunate enough to be able to obtai</w:t>
-      </w:r>
-      <w:r>
-        <w:t>n health insurance through an</w:t>
-      </w:r>
-      <w:r>
-        <w:t xml:space="preserve"> employer or in the free-market because “greedy” insurance companies have corrupted the market by pursuing efficiency using competitive strategies that </w:t>
-      </w:r>
-      <w:r>
-        <w:t xml:space="preserve">favor large groups of individuals and </w:t>
-      </w:r>
-      <w:r>
-        <w:t xml:space="preserve">deny individuals with pre-existing conditions.  </w:t>
-      </w:r>
-      <w:r>
-        <w:t xml:space="preserve">They seem to define equity in terms of equal statistical chances but unequal slices.  </w:t>
-      </w:r>
-      <w:r>
-        <w:t>Opponents of the ACA mandate seem to frame the debate with a policy narrative that focuses on the birthright of the American citizen to choose whether or not they want health insurance. They</w:t>
-      </w:r>
-      <w:r>
-        <w:t xml:space="preserve"> seem to</w:t>
-      </w:r>
-      <w:r>
-        <w:t xml:space="preserve"> define equity as equal starting resources in a fair competition.  </w:t>
-      </w:r>
-      <w:r>
-        <w:t>Debate seems to be focuse</w:t>
-      </w:r>
-      <w:r>
-        <w:t>d</w:t>
-      </w:r>
-      <w:r>
-        <w:t xml:space="preserve"> on the method of distribution.</w:t>
-      </w:r>
-    </w:p>
-    <w:p>
-      <w:pPr>
-        <w:spacing w:after="120"/>
-      </w:pPr>
-    </w:p>
-    <w:p>
-      <w:pPr>
-        <w:spacing w:after="120"/>
-      </w:pPr>
-      <w:r>
-        <w:t xml:space="preserve">Response to post by </w:t>
-      </w:r>
-      <w:r>
-        <w:t>James Tillis</w:t>
-      </w:r>
-      <w:r>
-        <w:t xml:space="preserve"> about policy narratives </w:t>
-      </w:r>
-      <w:r>
-        <w:t>in the debate about urban agriculture zones</w:t>
-      </w:r>
-      <w:r>
-        <w:t>:</w:t>
-      </w:r>
-    </w:p>
-    <w:p>
-      <w:pPr>
-        <w:spacing w:after="120"/>
-      </w:pPr>
-      <w:r>
-        <w:t>What are the benefits that urban agricultural zones (UAZs) receive</w:t>
-      </w:r>
-      <w:r>
-        <w:t xml:space="preserve"> compared to non-UAZs and do those benefits come at the expense of some identified group?  Moreover, how are UAZs defined (i.e., how is membership determined)?</w:t>
-      </w:r>
-    </w:p>
-    <w:p>
-      <w:pPr>
-        <w:spacing w:after="120"/>
-      </w:pPr>
+        <w:t xml:space="preserve">From what I can ascertain so far, the primary policy narrative of skeptics of the program to frame the </w:t>
+      </w:r>
       <w:bookmarkStart w:id="0" w:name="_GoBack"/>
       <w:bookmarkEnd w:id="0"/>
+      <w:r>
+        <w:t xml:space="preserve">debate is based on the idea that it’s unfair to have one set of rules for one group and another set of rules for another group.  </w:t>
+      </w:r>
+      <w:r>
+        <w:t>Moreover, t</w:t>
+      </w:r>
+      <w:r>
+        <w:t xml:space="preserve">aking away research and development dollars from large businesses and research institutions to provide funding to small businesses is simply unjust and Un-American. </w:t>
+      </w:r>
+    </w:p>
+    <w:p>
+      <w:pPr>
+        <w:spacing w:after="120"/>
+      </w:pPr>
+      <w:r>
+        <w:t>One reason t</w:t>
+      </w:r>
+      <w:r>
+        <w:t xml:space="preserve">he policy narrative of proponents of the programs may seem more compelling </w:t>
+      </w:r>
+      <w:r>
+        <w:t xml:space="preserve">is </w:t>
+      </w:r>
+      <w:r>
+        <w:t>because it aligns with popular beliefs about small businesses being more resourceful, efficient, and innovative than large businesses</w:t>
+      </w:r>
+      <w:r>
+        <w:t xml:space="preserve"> and general feelings that large businesses mistreat their employees and are undeserving of any inherent bias in the system that favors them over small businesses.</w:t>
+      </w:r>
+      <w:r>
+        <w:t xml:space="preserve"> </w:t>
+      </w:r>
+    </w:p>
+    <w:p>
+      <w:pPr>
+        <w:spacing w:after="120"/>
+      </w:pPr>
+    </w:p>
+    <w:p>
+      <w:pPr>
+        <w:spacing w:after="120"/>
+        <w:rPr>
+          <w:b/>
+        </w:rPr>
+      </w:pPr>
+      <w:r>
+        <w:rPr>
+          <w:b/>
+        </w:rPr>
+        <w:t>In two or three succinct sentences, comment on two of your colleagues’ discussion board entries that you find intriguing, disagree with, or can expand upon.</w:t>
+      </w:r>
+    </w:p>
+    <w:p>
+      <w:pPr>
+        <w:spacing w:after="120"/>
+      </w:pPr>
+      <w:r>
+        <w:t xml:space="preserve">Response to post by Bernard </w:t>
+      </w:r>
+      <w:proofErr w:type="spellStart"/>
+      <w:r>
+        <w:t>Kindall</w:t>
+      </w:r>
+      <w:proofErr w:type="spellEnd"/>
+      <w:r>
+        <w:t xml:space="preserve"> about policy narratives in the health care domain:</w:t>
+      </w:r>
+    </w:p>
+    <w:p>
+      <w:pPr>
+        <w:spacing w:after="120"/>
+      </w:pPr>
+      <w:r>
+        <w:t>It seems that proponents of the ACA mandate frame the debate with a policy narrative that focuse</w:t>
+      </w:r>
+      <w:r>
+        <w:t>s</w:t>
+      </w:r>
+      <w:r>
+        <w:t xml:space="preserve"> on average, hard-working citizens not fortunate enough to be able to obtai</w:t>
+      </w:r>
+      <w:r>
+        <w:t>n health insurance through an</w:t>
+      </w:r>
+      <w:r>
+        <w:t xml:space="preserve"> employer or in the free-market because “greedy” insurance companies have corrupted the market by pursuing efficiency using competitive strategies that </w:t>
+      </w:r>
+      <w:r>
+        <w:t xml:space="preserve">favor large groups of individuals and </w:t>
+      </w:r>
+      <w:r>
+        <w:t xml:space="preserve">deny individuals with pre-existing conditions.  </w:t>
+      </w:r>
+      <w:r>
+        <w:t xml:space="preserve">They seem to define equity in terms of equal statistical chances but unequal slices.  </w:t>
+      </w:r>
+      <w:r>
+        <w:t>Opponents of the ACA mandate seem to frame the debate with a policy narrative that focuses on the birthright of the American citizen to choose whether or not they want health insurance. They</w:t>
+      </w:r>
+      <w:r>
+        <w:t xml:space="preserve"> seem to</w:t>
+      </w:r>
+      <w:r>
+        <w:t xml:space="preserve"> define equity as equal starting resources in a fair competition.  </w:t>
+      </w:r>
+      <w:r>
+        <w:t>Debate seems to be focuse</w:t>
+      </w:r>
+      <w:r>
+        <w:t>d</w:t>
+      </w:r>
+      <w:r>
+        <w:t xml:space="preserve"> on the method of distribution.</w:t>
+      </w:r>
+    </w:p>
+    <w:p>
+      <w:pPr>
+        <w:spacing w:after="120"/>
+      </w:pPr>
+    </w:p>
+    <w:p>
+      <w:pPr>
+        <w:spacing w:after="120"/>
+      </w:pPr>
+      <w:r>
+        <w:t>Response to post by James Tillis about policy narratives in the debate about urban agriculture zones:</w:t>
+      </w:r>
+    </w:p>
+    <w:p>
+      <w:pPr>
+        <w:spacing w:after="120"/>
+      </w:pPr>
+      <w:r>
+        <w:t>What are the benefits that urban agricultural zones (UAZs) receive</w:t>
+      </w:r>
+      <w:r>
+        <w:t xml:space="preserve"> compared to non-UAZs and do those benefits come at the expense of some identified group?  Moreover, how are UAZs defined (i.e., how is membership determined)?</w:t>
+      </w:r>
+    </w:p>
+    <w:p>
+      <w:pPr>
+        <w:spacing w:after="120"/>
+      </w:pPr>
     </w:p>
     <w:p>
       <w:pPr>

</xml_diff>

<commit_message>
Assignments for POLS 6310 class on February 25, 2019
</commit_message>
<xml_diff>
--- a/Assignments/POLS6310_2019_Spring_DiscussionBoardPosts_Townes_v00.docx
+++ b/Assignments/POLS6310_2019_Spring_DiscussionBoardPosts_Townes_v00.docx
@@ -797,158 +797,451 @@
         <w:spacing w:after="120"/>
       </w:pPr>
       <w:r>
-        <w:t xml:space="preserve">From what I can ascertain so far, the primary policy narrative of skeptics of the program to frame the </w:t>
-      </w:r>
+        <w:t xml:space="preserve">From what I can ascertain so far, the primary policy narrative of skeptics of the program to frame the debate is based on the idea that it’s unfair to have one set of rules for one group and another set of rules for another group.  </w:t>
+      </w:r>
+      <w:r>
+        <w:t>Moreover, t</w:t>
+      </w:r>
+      <w:r>
+        <w:t xml:space="preserve">aking away research and development dollars from large businesses and research institutions to provide funding to small businesses is simply unjust and Un-American. </w:t>
+      </w:r>
+    </w:p>
+    <w:p>
+      <w:pPr>
+        <w:spacing w:after="120"/>
+      </w:pPr>
+      <w:r>
+        <w:t>One reason t</w:t>
+      </w:r>
+      <w:r>
+        <w:t xml:space="preserve">he policy narrative of proponents of the programs may seem more compelling </w:t>
+      </w:r>
+      <w:r>
+        <w:t xml:space="preserve">is </w:t>
+      </w:r>
+      <w:r>
+        <w:t>because it aligns with popular beliefs about small businesses being more resourceful, efficient, and innovative than large businesses</w:t>
+      </w:r>
+      <w:r>
+        <w:t xml:space="preserve"> and general feelings that large businesses mistreat their employees and are undeserving of any inherent bias in the system that favors them over small businesses.</w:t>
+      </w:r>
+      <w:r>
+        <w:t xml:space="preserve"> </w:t>
+      </w:r>
+    </w:p>
+    <w:p>
+      <w:pPr>
+        <w:spacing w:after="120"/>
+      </w:pPr>
+    </w:p>
+    <w:p>
+      <w:pPr>
+        <w:spacing w:after="120"/>
+        <w:rPr>
+          <w:b/>
+        </w:rPr>
+      </w:pPr>
+      <w:r>
+        <w:rPr>
+          <w:b/>
+        </w:rPr>
+        <w:t>In two or three succinct sentences, comment on two of your colleagues’ discussion board entries that you find intriguing, disagree with, or can expand upon.</w:t>
+      </w:r>
+    </w:p>
+    <w:p>
+      <w:pPr>
+        <w:spacing w:after="120"/>
+      </w:pPr>
+      <w:r>
+        <w:t xml:space="preserve">Response to post by Bernard </w:t>
+      </w:r>
+      <w:proofErr w:type="spellStart"/>
+      <w:r>
+        <w:t>Kindall</w:t>
+      </w:r>
+      <w:proofErr w:type="spellEnd"/>
+      <w:r>
+        <w:t xml:space="preserve"> about policy narratives in the health care domain:</w:t>
+      </w:r>
+    </w:p>
+    <w:p>
+      <w:pPr>
+        <w:spacing w:after="120"/>
+      </w:pPr>
+      <w:r>
+        <w:t>It seems that proponents of the ACA mandate frame the debate with a policy narrative that focuse</w:t>
+      </w:r>
+      <w:r>
+        <w:t>s</w:t>
+      </w:r>
+      <w:r>
+        <w:t xml:space="preserve"> on average, hard-working citizens not fortunate enough to be able to obtai</w:t>
+      </w:r>
+      <w:r>
+        <w:t>n health insurance through an</w:t>
+      </w:r>
+      <w:r>
+        <w:t xml:space="preserve"> employer or in the free-market because “greedy” insurance companies have corrupted the market by pursuing efficiency using competitive strategies that </w:t>
+      </w:r>
+      <w:r>
+        <w:t xml:space="preserve">favor large groups of individuals and </w:t>
+      </w:r>
+      <w:r>
+        <w:t xml:space="preserve">deny individuals with pre-existing conditions.  </w:t>
+      </w:r>
+      <w:r>
+        <w:t xml:space="preserve">They seem to define equity in terms of equal statistical chances but unequal slices.  </w:t>
+      </w:r>
+      <w:r>
+        <w:t>Opponents of the ACA mandate seem to frame the debate with a policy narrative that focuses on the birthright of the American citizen to choose whether or not they want health insurance. They</w:t>
+      </w:r>
+      <w:r>
+        <w:t xml:space="preserve"> seem to</w:t>
+      </w:r>
+      <w:r>
+        <w:t xml:space="preserve"> define equity as equal starting resources in a fair competition.  </w:t>
+      </w:r>
+      <w:r>
+        <w:t>Debate seems to be focuse</w:t>
+      </w:r>
+      <w:r>
+        <w:t>d</w:t>
+      </w:r>
+      <w:r>
+        <w:t xml:space="preserve"> on the method of distribution.</w:t>
+      </w:r>
+    </w:p>
+    <w:p>
+      <w:pPr>
+        <w:spacing w:after="120"/>
+      </w:pPr>
+    </w:p>
+    <w:p>
+      <w:pPr>
+        <w:spacing w:after="120"/>
+      </w:pPr>
+      <w:r>
+        <w:t>Response to post by James Tillis about policy narratives in the debate about urban agriculture zones:</w:t>
+      </w:r>
+    </w:p>
+    <w:p>
+      <w:pPr>
+        <w:spacing w:after="120"/>
+      </w:pPr>
+      <w:r>
+        <w:t>What are the benefits that urban agricultural zones (UAZs) receive</w:t>
+      </w:r>
+      <w:r>
+        <w:t xml:space="preserve"> compared to non-UAZs and do those benefits come at the expense of some identified group?  Moreover, how are UAZs defined (i.e., how is membership determined)?</w:t>
+      </w:r>
+    </w:p>
+    <w:p>
+      <w:r>
+        <w:br w:type="page"/>
+      </w:r>
+    </w:p>
+    <w:p>
+      <w:pPr>
+        <w:spacing w:after="120"/>
+        <w:rPr>
+          <w:u w:val="single"/>
+        </w:rPr>
+      </w:pPr>
+      <w:r>
+        <w:rPr>
+          <w:u w:val="single"/>
+        </w:rPr>
+        <w:lastRenderedPageBreak/>
+        <w:t>Discussion Boa</w:t>
+      </w:r>
+      <w:r>
+        <w:rPr>
+          <w:u w:val="single"/>
+        </w:rPr>
+        <w:t>rd Post for class on February 25</w:t>
+      </w:r>
+      <w:r>
+        <w:rPr>
+          <w:u w:val="single"/>
+        </w:rPr>
+        <w:t>, 2019</w:t>
+      </w:r>
+    </w:p>
+    <w:p>
+      <w:pPr>
+        <w:spacing w:after="120"/>
+        <w:rPr>
+          <w:b/>
+        </w:rPr>
+      </w:pPr>
+      <w:r>
+        <w:rPr>
+          <w:b/>
+        </w:rPr>
+        <w:t xml:space="preserve">The Frameworks Institute works in a wide variety of policy domains. Write a brief paragraph focused on the following questions. Does the article suggest language strategies for framing your policy issue in a way that more effectively achieves the goals you espouse? If your specific policy domain is not mentioned, based on the examples in the article </w:t>
+      </w:r>
+      <w:proofErr w:type="gramStart"/>
+      <w:r>
+        <w:rPr>
+          <w:b/>
+        </w:rPr>
+        <w:t>are</w:t>
+      </w:r>
+      <w:proofErr w:type="gramEnd"/>
+      <w:r>
+        <w:rPr>
+          <w:b/>
+        </w:rPr>
+        <w:t xml:space="preserve"> there term that might be more effective in art</w:t>
+      </w:r>
+      <w:r>
+        <w:rPr>
+          <w:b/>
+        </w:rPr>
+        <w:t xml:space="preserve">iculating policy goals? How </w:t>
+      </w:r>
+      <w:proofErr w:type="gramStart"/>
+      <w:r>
+        <w:rPr>
+          <w:b/>
+        </w:rPr>
+        <w:t xml:space="preserve">are </w:t>
+      </w:r>
+      <w:r>
+        <w:rPr>
+          <w:b/>
+        </w:rPr>
+        <w:t>those who</w:t>
+      </w:r>
+      <w:proofErr w:type="gramEnd"/>
+      <w:r>
+        <w:rPr>
+          <w:b/>
+        </w:rPr>
+        <w:t xml:space="preserve"> are opposed to the policy outcomes you desire framing the issue?</w:t>
+      </w:r>
+    </w:p>
+    <w:p>
+      <w:pPr>
+        <w:spacing w:after="120"/>
+      </w:pPr>
+      <w:r>
+        <w:t>The article about the Frameworks Institute did not specifically discuss the technology transfer policy domain and therefore it did not specifically suggest language strategies for framing the policy issues at the center of the debate regarding the Small Business Innovation Act of 1982</w:t>
+      </w:r>
+      <w:r>
+        <w:t>.  B</w:t>
+      </w:r>
+      <w:r>
+        <w:t xml:space="preserve">ased on the examples in the article, there </w:t>
+      </w:r>
+      <w:r>
+        <w:t>were no</w:t>
+      </w:r>
+      <w:r>
+        <w:t xml:space="preserve"> terms that</w:t>
+      </w:r>
+      <w:r>
+        <w:t xml:space="preserve"> readily come to mind that</w:t>
+      </w:r>
+      <w:r>
+        <w:t xml:space="preserve"> might have been more effective in articulating policy goals</w:t>
+      </w:r>
+      <w:r>
+        <w:t xml:space="preserve"> in the debate about this legislation</w:t>
+      </w:r>
+      <w:r>
+        <w:t>, particul</w:t>
+      </w:r>
+      <w:r>
+        <w:t>arly for opponents of the legislation</w:t>
+      </w:r>
+      <w:r>
+        <w:t xml:space="preserve">.  The approach used by Frameworks Institute </w:t>
+      </w:r>
+      <w:r>
+        <w:t xml:space="preserve">is designed to translate complicated concepts by creating messages that are scientifically accurate and easy to understand by both policymakers and the public.  The debate about the Small Business Innovation Act of 1982 did not include any scientifically complex concepts.  However, opponents of the policy may have used the Frameworks Institute approach to </w:t>
+      </w:r>
+      <w:r>
+        <w:t>help policymakers and the public</w:t>
+      </w:r>
+      <w:r>
+        <w:t xml:space="preserve"> </w:t>
+      </w:r>
+      <w:r>
+        <w:t xml:space="preserve">better understand the negative implications associated with </w:t>
+      </w:r>
+      <w:r>
+        <w:t xml:space="preserve">distributive and </w:t>
+      </w:r>
+      <w:r>
+        <w:t xml:space="preserve">redistributive policy </w:t>
+      </w:r>
+      <w:r>
+        <w:t>and the concept</w:t>
+      </w:r>
+      <w:r>
+        <w:t xml:space="preserve"> of negative liberty</w:t>
+      </w:r>
+      <w:r>
+        <w:t>, which is how they framed the issue</w:t>
+      </w:r>
+      <w:r>
+        <w:t xml:space="preserve">.  </w:t>
+      </w:r>
+      <w:r>
+        <w:t>They may have also used the approach to help policymakers and the public understand that innovations vary in their complexity so the argument that small businesses are more efficient innovators than large businesses is not completely accurate.  </w:t>
+      </w:r>
+      <w:r>
+        <w:t>Proponents of the policy may have used the Framework Institute approach to strengthen their already strong position in the debate by helping policymakers and the public better understand the link between technological innovation, economic prosperity, and global competitiveness.</w:t>
+      </w:r>
+    </w:p>
+    <w:p>
+      <w:pPr>
+        <w:spacing w:after="120"/>
+        <w:rPr>
+          <w:b/>
+        </w:rPr>
+      </w:pPr>
+      <w:r>
+        <w:rPr>
+          <w:b/>
+        </w:rPr>
+        <w:t>In two or three succinct sentences, comment on two of your colleagues’ discussion board entries that you find intriguing, disagree with, or can expand upon.</w:t>
+      </w:r>
+    </w:p>
+    <w:p>
+      <w:pPr>
+        <w:spacing w:after="120"/>
+      </w:pPr>
+      <w:r>
+        <w:t>Response to discussion board post about framing the debate about election administration and voting by Daniel Ferris:</w:t>
+      </w:r>
+    </w:p>
+    <w:p>
+      <w:pPr>
+        <w:spacing w:after="120"/>
+      </w:pPr>
+      <w:r>
+        <w:t xml:space="preserve">Another way to view the issue is in terms of positive liberty and providing the support necessary for those citizens who want to exercise their voting rights (or privileges) to do so.  It might be possible to use the Frameworks Institute approach help policymakers and the public better understand causal linkages between various election administration approaches (such as same-day registration and </w:t>
+      </w:r>
+      <w:r>
+        <w:t>an election day holiday),</w:t>
+      </w:r>
+      <w:r>
+        <w:t xml:space="preserve"> increased voter participation</w:t>
+      </w:r>
+      <w:r>
+        <w:t>, equity in our election system</w:t>
+      </w:r>
+      <w:r>
+        <w:t>.</w:t>
+      </w:r>
+    </w:p>
+    <w:p>
+      <w:pPr>
+        <w:spacing w:after="120"/>
+      </w:pPr>
+      <w:r>
+        <w:t xml:space="preserve">Response to discussion board post about framing the debate about the Affordable Care Act by Bernard </w:t>
+      </w:r>
+      <w:proofErr w:type="spellStart"/>
+      <w:r>
+        <w:t>Kindell</w:t>
+      </w:r>
+      <w:proofErr w:type="spellEnd"/>
+      <w:r>
+        <w:t>:</w:t>
+      </w:r>
+    </w:p>
+    <w:p>
+      <w:pPr>
+        <w:spacing w:after="120"/>
+      </w:pPr>
+      <w:r>
+        <w:t xml:space="preserve">The Affordable Care Act (ACA) seems to essentially address the topic of healthcare in terms of a positive liberty and providing the support and resources necessary for citizens to fulfill their healthcare needs.  </w:t>
+      </w:r>
+      <w:r>
+        <w:t>Proponents of the legislation may have used t</w:t>
+      </w:r>
+      <w:r>
+        <w:t>he Frameworks Institute</w:t>
+      </w:r>
+      <w:r>
+        <w:t xml:space="preserve"> approach</w:t>
+      </w:r>
+      <w:r>
+        <w:t xml:space="preserve"> </w:t>
+      </w:r>
+      <w:r>
+        <w:t>to</w:t>
+      </w:r>
+      <w:r>
+        <w:t xml:space="preserve"> help policymakers and the public better understand the concept of positive liberty in the context of access to healthcare.  They may have</w:t>
+      </w:r>
+      <w:r>
+        <w:t xml:space="preserve"> </w:t>
+      </w:r>
+      <w:r>
+        <w:t xml:space="preserve">also </w:t>
+      </w:r>
+      <w:r>
+        <w:t xml:space="preserve">been better able to incorporate </w:t>
+      </w:r>
+      <w:r>
+        <w:t xml:space="preserve">in the debate </w:t>
+      </w:r>
+      <w:r>
+        <w:t xml:space="preserve">the issue of insecurity about being able the get medical assistance when needed without the prospect of financial ruin by creating a term or phrase (e.g., “healthcare access anxiety”) to help policymakers and the public understand the negative ramifications from worrying about such matters, similar to </w:t>
+      </w:r>
+      <w:r>
+        <w:t>the “toxic stress”</w:t>
+      </w:r>
+      <w:r>
+        <w:t xml:space="preserve"> term that Fram</w:t>
+      </w:r>
+      <w:r>
+        <w:t>e</w:t>
+      </w:r>
+      <w:r>
+        <w:t>works Institute created to describe the brain damage that childhood abuse and neglect causes.</w:t>
+      </w:r>
+      <w:r>
+        <w:t xml:space="preserve"> </w:t>
+      </w:r>
+    </w:p>
+    <w:p>
+      <w:pPr>
+        <w:spacing w:after="120"/>
+        <w:rPr>
+          <w:u w:val="single"/>
+        </w:rPr>
+      </w:pPr>
+      <w:r>
+        <w:rPr>
+          <w:u w:val="single"/>
+        </w:rPr>
+        <w:lastRenderedPageBreak/>
+        <w:t xml:space="preserve">Discussion Board Post for class on </w:t>
+      </w:r>
+      <w:r>
+        <w:rPr>
+          <w:u w:val="single"/>
+        </w:rPr>
+        <w:t>March 4</w:t>
+      </w:r>
+      <w:r>
+        <w:rPr>
+          <w:u w:val="single"/>
+        </w:rPr>
+        <w:t>, 2019</w:t>
+      </w:r>
+    </w:p>
+    <w:p>
+      <w:pPr>
+        <w:spacing w:after="120"/>
+      </w:pPr>
       <w:bookmarkStart w:id="0" w:name="_GoBack"/>
       <w:bookmarkEnd w:id="0"/>
-      <w:r>
-        <w:t xml:space="preserve">debate is based on the idea that it’s unfair to have one set of rules for one group and another set of rules for another group.  </w:t>
-      </w:r>
-      <w:r>
-        <w:t>Moreover, t</w:t>
-      </w:r>
-      <w:r>
-        <w:t xml:space="preserve">aking away research and development dollars from large businesses and research institutions to provide funding to small businesses is simply unjust and Un-American. </w:t>
-      </w:r>
-    </w:p>
-    <w:p>
-      <w:pPr>
-        <w:spacing w:after="120"/>
-      </w:pPr>
-      <w:r>
-        <w:t>One reason t</w:t>
-      </w:r>
-      <w:r>
-        <w:t xml:space="preserve">he policy narrative of proponents of the programs may seem more compelling </w:t>
-      </w:r>
-      <w:r>
-        <w:t xml:space="preserve">is </w:t>
-      </w:r>
-      <w:r>
-        <w:t>because it aligns with popular beliefs about small businesses being more resourceful, efficient, and innovative than large businesses</w:t>
-      </w:r>
-      <w:r>
-        <w:t xml:space="preserve"> and general feelings that large businesses mistreat their employees and are undeserving of any inherent bias in the system that favors them over small businesses.</w:t>
-      </w:r>
-      <w:r>
-        <w:t xml:space="preserve"> </w:t>
-      </w:r>
-    </w:p>
-    <w:p>
-      <w:pPr>
-        <w:spacing w:after="120"/>
-      </w:pPr>
-    </w:p>
-    <w:p>
-      <w:pPr>
-        <w:spacing w:after="120"/>
-        <w:rPr>
-          <w:b/>
-        </w:rPr>
-      </w:pPr>
-      <w:r>
-        <w:rPr>
-          <w:b/>
-        </w:rPr>
-        <w:t>In two or three succinct sentences, comment on two of your colleagues’ discussion board entries that you find intriguing, disagree with, or can expand upon.</w:t>
-      </w:r>
-    </w:p>
-    <w:p>
-      <w:pPr>
-        <w:spacing w:after="120"/>
-      </w:pPr>
-      <w:r>
-        <w:t xml:space="preserve">Response to post by Bernard </w:t>
-      </w:r>
-      <w:proofErr w:type="spellStart"/>
-      <w:r>
-        <w:t>Kindall</w:t>
-      </w:r>
-      <w:proofErr w:type="spellEnd"/>
-      <w:r>
-        <w:t xml:space="preserve"> about policy narratives in the health care domain:</w:t>
-      </w:r>
-    </w:p>
-    <w:p>
-      <w:pPr>
-        <w:spacing w:after="120"/>
-      </w:pPr>
-      <w:r>
-        <w:t>It seems that proponents of the ACA mandate frame the debate with a policy narrative that focuse</w:t>
-      </w:r>
-      <w:r>
-        <w:t>s</w:t>
-      </w:r>
-      <w:r>
-        <w:t xml:space="preserve"> on average, hard-working citizens not fortunate enough to be able to obtai</w:t>
-      </w:r>
-      <w:r>
-        <w:t>n health insurance through an</w:t>
-      </w:r>
-      <w:r>
-        <w:t xml:space="preserve"> employer or in the free-market because “greedy” insurance companies have corrupted the market by pursuing efficiency using competitive strategies that </w:t>
-      </w:r>
-      <w:r>
-        <w:t xml:space="preserve">favor large groups of individuals and </w:t>
-      </w:r>
-      <w:r>
-        <w:t xml:space="preserve">deny individuals with pre-existing conditions.  </w:t>
-      </w:r>
-      <w:r>
-        <w:t xml:space="preserve">They seem to define equity in terms of equal statistical chances but unequal slices.  </w:t>
-      </w:r>
-      <w:r>
-        <w:t>Opponents of the ACA mandate seem to frame the debate with a policy narrative that focuses on the birthright of the American citizen to choose whether or not they want health insurance. They</w:t>
-      </w:r>
-      <w:r>
-        <w:t xml:space="preserve"> seem to</w:t>
-      </w:r>
-      <w:r>
-        <w:t xml:space="preserve"> define equity as equal starting resources in a fair competition.  </w:t>
-      </w:r>
-      <w:r>
-        <w:t>Debate seems to be focuse</w:t>
-      </w:r>
-      <w:r>
-        <w:t>d</w:t>
-      </w:r>
-      <w:r>
-        <w:t xml:space="preserve"> on the method of distribution.</w:t>
-      </w:r>
-    </w:p>
-    <w:p>
-      <w:pPr>
-        <w:spacing w:after="120"/>
-      </w:pPr>
-    </w:p>
-    <w:p>
-      <w:pPr>
-        <w:spacing w:after="120"/>
-      </w:pPr>
-      <w:r>
-        <w:t>Response to post by James Tillis about policy narratives in the debate about urban agriculture zones:</w:t>
-      </w:r>
-    </w:p>
-    <w:p>
-      <w:pPr>
-        <w:spacing w:after="120"/>
-      </w:pPr>
-      <w:r>
-        <w:t>What are the benefits that urban agricultural zones (UAZs) receive</w:t>
-      </w:r>
-      <w:r>
-        <w:t xml:space="preserve"> compared to non-UAZs and do those benefits come at the expense of some identified group?  Moreover, how are UAZs defined (i.e., how is membership determined)?</w:t>
-      </w:r>
-    </w:p>
-    <w:p>
-      <w:pPr>
-        <w:spacing w:after="120"/>
-      </w:pPr>
-    </w:p>
-    <w:p>
-      <w:pPr>
-        <w:spacing w:after="120"/>
-      </w:pPr>
     </w:p>
     <w:sectPr>
       <w:headerReference w:type="default" r:id="rId8"/>
@@ -1042,7 +1335,7 @@
         <w:b/>
         <w:noProof/>
       </w:rPr>
-      <w:t>4</w:t>
+      <w:t>6</w:t>
     </w:r>
     <w:r>
       <w:rPr>
@@ -1076,7 +1369,7 @@
         <w:b/>
         <w:noProof/>
       </w:rPr>
-      <w:t>4</w:t>
+      <w:t>6</w:t>
     </w:r>
     <w:r>
       <w:rPr>
@@ -1542,11 +1835,11 @@
   <w:style w:type="paragraph" w:default="1" w:styleId="Normal">
     <w:name w:val="Normal"/>
     <w:qFormat/>
+    <w:rsid w:val="000E7C80"/>
   </w:style>
   <w:style w:type="character" w:default="1" w:styleId="DefaultParagraphFont">
     <w:name w:val="Default Paragraph Font"/>
     <w:uiPriority w:val="1"/>
-    <w:semiHidden/>
     <w:unhideWhenUsed/>
   </w:style>
   <w:style w:type="table" w:default="1" w:styleId="TableNormal">
@@ -1781,11 +2074,11 @@
   <w:style w:type="paragraph" w:default="1" w:styleId="Normal">
     <w:name w:val="Normal"/>
     <w:qFormat/>
+    <w:rsid w:val="000E7C80"/>
   </w:style>
   <w:style w:type="character" w:default="1" w:styleId="DefaultParagraphFont">
     <w:name w:val="Default Paragraph Font"/>
     <w:uiPriority w:val="1"/>
-    <w:semiHidden/>
     <w:unhideWhenUsed/>
   </w:style>
   <w:style w:type="table" w:default="1" w:styleId="TableNormal">

</xml_diff>